<commit_message>
added amount of student tested
</commit_message>
<xml_diff>
--- a/Research/QS - Dashboard A-B Usability Test Findings.docx
+++ b/Research/QS - Dashboard A-B Usability Test Findings.docx
@@ -1,6 +1,6 @@
 
 <file path=word/document.xml><?xml version="1.0" encoding="utf-8"?>
-<w:document xmlns:wpc="http://schemas.microsoft.com/office/word/2010/wordprocessingCanvas" xmlns:cx="http://schemas.microsoft.com/office/drawing/2014/chartex" xmlns:cx1="http://schemas.microsoft.com/office/drawing/2015/9/8/chartex" xmlns:cx2="http://schemas.microsoft.com/office/drawing/2015/10/21/chartex" xmlns:cx3="http://schemas.microsoft.com/office/drawing/2016/5/9/chartex" xmlns:cx4="http://schemas.microsoft.com/office/drawing/2016/5/10/chartex" xmlns:cx5="http://schemas.microsoft.com/office/drawing/2016/5/11/chartex" xmlns:cx6="http://schemas.microsoft.com/office/drawing/2016/5/12/chartex" xmlns:cx7="http://schemas.microsoft.com/office/drawing/2016/5/13/chartex" xmlns:cx8="http://schemas.microsoft.com/office/drawing/2016/5/14/chartex" xmlns:mc="http://schemas.openxmlformats.org/markup-compatibility/2006" xmlns:aink="http://schemas.microsoft.com/office/drawing/2016/ink" xmlns:am3d="http://schemas.microsoft.com/office/drawing/2017/model3d" xmlns:o="urn:schemas-microsoft-com:office:office" xmlns:oel="http://schemas.microsoft.com/office/2019/extlst" xmlns:r="http://schemas.openxmlformats.org/officeDocument/2006/relationships" xmlns:m="http://schemas.openxmlformats.org/officeDocument/2006/math" xmlns:v="urn:schemas-microsoft-com:vml" xmlns:wp14="http://schemas.microsoft.com/office/word/2010/wordprocessingDrawing" xmlns:wp="http://schemas.openxmlformats.org/drawingml/2006/wordprocessingDrawing" xmlns:w10="urn:schemas-microsoft-com:office:word" xmlns:w="http://schemas.openxmlformats.org/wordprocessingml/2006/main" xmlns:w14="http://schemas.microsoft.com/office/word/2010/wordml" xmlns:w15="http://schemas.microsoft.com/office/word/2012/wordml" xmlns:w16cex="http://schemas.microsoft.com/office/word/2018/wordml/cex" xmlns:w16cid="http://schemas.microsoft.com/office/word/2016/wordml/cid" xmlns:w16="http://schemas.microsoft.com/office/word/2018/wordml" xmlns:w16du="http://schemas.microsoft.com/office/word/2023/wordml/word16du" xmlns:w16sdtdh="http://schemas.microsoft.com/office/word/2020/wordml/sdtdatahash" xmlns:w16se="http://schemas.microsoft.com/office/word/2015/wordml/symex" xmlns:wpg="http://schemas.microsoft.com/office/word/2010/wordprocessingGroup" xmlns:wpi="http://schemas.microsoft.com/office/word/2010/wordprocessingInk" xmlns:wne="http://schemas.microsoft.com/office/word/2006/wordml" xmlns:wps="http://schemas.microsoft.com/office/word/2010/wordprocessingShape" mc:Ignorable="w14 w15 w16se w16cid w16 w16cex w16sdtdh wp14">
+<w:document xmlns:wpc="http://schemas.microsoft.com/office/word/2010/wordprocessingCanvas" xmlns:cx="http://schemas.microsoft.com/office/drawing/2014/chartex" xmlns:cx1="http://schemas.microsoft.com/office/drawing/2015/9/8/chartex" xmlns:cx2="http://schemas.microsoft.com/office/drawing/2015/10/21/chartex" xmlns:cx3="http://schemas.microsoft.com/office/drawing/2016/5/9/chartex" xmlns:cx4="http://schemas.microsoft.com/office/drawing/2016/5/10/chartex" xmlns:cx5="http://schemas.microsoft.com/office/drawing/2016/5/11/chartex" xmlns:cx6="http://schemas.microsoft.com/office/drawing/2016/5/12/chartex" xmlns:cx7="http://schemas.microsoft.com/office/drawing/2016/5/13/chartex" xmlns:cx8="http://schemas.microsoft.com/office/drawing/2016/5/14/chartex" xmlns:mc="http://schemas.openxmlformats.org/markup-compatibility/2006" xmlns:aink="http://schemas.microsoft.com/office/drawing/2016/ink" xmlns:am3d="http://schemas.microsoft.com/office/drawing/2017/model3d" xmlns:o="urn:schemas-microsoft-com:office:office" xmlns:oel="http://schemas.microsoft.com/office/2019/extlst" xmlns:r="http://schemas.openxmlformats.org/officeDocument/2006/relationships" xmlns:m="http://schemas.openxmlformats.org/officeDocument/2006/math" xmlns:v="urn:schemas-microsoft-com:vml" xmlns:wp14="http://schemas.microsoft.com/office/word/2010/wordprocessingDrawing" xmlns:wp="http://schemas.openxmlformats.org/drawingml/2006/wordprocessingDrawing" xmlns:w10="urn:schemas-microsoft-com:office:word" xmlns:w="http://schemas.openxmlformats.org/wordprocessingml/2006/main" xmlns:w14="http://schemas.microsoft.com/office/word/2010/wordml" xmlns:w15="http://schemas.microsoft.com/office/word/2012/wordml" xmlns:w16cex="http://schemas.microsoft.com/office/word/2018/wordml/cex" xmlns:w16cid="http://schemas.microsoft.com/office/word/2016/wordml/cid" xmlns:w16="http://schemas.microsoft.com/office/word/2018/wordml" xmlns:w16sdtdh="http://schemas.microsoft.com/office/word/2020/wordml/sdtdatahash" xmlns:w16se="http://schemas.microsoft.com/office/word/2015/wordml/symex" xmlns:wpg="http://schemas.microsoft.com/office/word/2010/wordprocessingGroup" xmlns:wpi="http://schemas.microsoft.com/office/word/2010/wordprocessingInk" xmlns:wne="http://schemas.microsoft.com/office/word/2006/wordml" xmlns:wps="http://schemas.microsoft.com/office/word/2010/wordprocessingShape" mc:Ignorable="w14 w15 w16se w16cid w16 w16cex w16sdtdh wp14">
   <w:body>
     <w:p>
       <w:pPr>
@@ -1181,37 +1181,7 @@
               <w:rPr>
                 <w:lang w:val="en-GB"/>
               </w:rPr>
-              <w:t xml:space="preserve">, </w:t>
-            </w:r>
-            <w:r>
-              <w:rPr>
-                <w:lang w:val="en-GB"/>
-              </w:rPr>
-              <w:t>Layout 1 Findings</w:t>
-            </w:r>
-            <w:r>
-              <w:rPr>
-                <w:lang w:val="en-GB"/>
-              </w:rPr>
-              <w:t xml:space="preserve">, </w:t>
-            </w:r>
-            <w:r>
-              <w:rPr>
-                <w:lang w:val="en-GB"/>
-              </w:rPr>
-              <w:t xml:space="preserve">Layout </w:t>
-            </w:r>
-            <w:r>
-              <w:rPr>
-                <w:lang w:val="en-GB"/>
-              </w:rPr>
-              <w:t>2</w:t>
-            </w:r>
-            <w:r>
-              <w:rPr>
-                <w:lang w:val="en-GB"/>
-              </w:rPr>
-              <w:t xml:space="preserve"> Findings</w:t>
+              <w:t>, Layout 1 Findings, Layout 2 Findings</w:t>
             </w:r>
             <w:r>
               <w:rPr>
@@ -1260,7 +1230,19 @@
         <w:rPr>
           <w:lang w:val="en-GB"/>
         </w:rPr>
-        <w:t>An in-person A/B Usability Test was conducted to further evaluate the two layout designs (Layout A and Layout B) for the student performance dashboard. Building upon the insights gained from the first General Usability Test, this A/B test aimed to gather more detailed feedback and observations from participants. The test sessions were conducted in person, allowing for direct interaction with the layouts and facilitating real-time feedback collection. The layouts were enhanced with dynamic interactions, allowing participants to experience the interactive elements and functionalities of the dashboard. The feedback obtained during the first General Usability Test was also taken into account to address any identified usability issues and refine the layouts accordingly. This A/B Usability Test provided an opportunity to observe participants' preferences, navigation patterns, and overall satisfaction with each layout design.</w:t>
+        <w:t>An in-person A/B Usability Test</w:t>
+      </w:r>
+      <w:r>
+        <w:rPr>
+          <w:lang w:val="en-GB"/>
+        </w:rPr>
+        <w:t xml:space="preserve"> with 5 students</w:t>
+      </w:r>
+      <w:r>
+        <w:rPr>
+          <w:lang w:val="en-GB"/>
+        </w:rPr>
+        <w:t xml:space="preserve"> was conducted to further evaluate the two layout designs (Layout A and Layout B) for the student performance dashboard. Building upon the insights gained from the first General Usability Test, this A/B test aimed to gather more detailed feedback and observations from participants. The test sessions were conducted in person, allowing for direct interaction with the layouts and facilitating real-time feedback collection. The layouts were enhanced with dynamic interactions, allowing participants to experience the interactive elements and functionalities of the dashboard. The feedback obtained during the first General Usability Test was also taken into account to address any identified usability issues and refine the layouts accordingly. This A/B Usability Test provided an opportunity to observe participants' preferences, navigation patterns, and overall satisfaction with each layout design.</w:t>
       </w:r>
     </w:p>
     <w:p>
@@ -1547,13 +1529,7 @@
         <w:rPr>
           <w:lang w:val="en-GB"/>
         </w:rPr>
-        <w:t>Layout 1</w:t>
-      </w:r>
-      <w:r>
-        <w:rPr>
-          <w:lang w:val="en-GB"/>
-        </w:rPr>
-        <w:t xml:space="preserve"> Findings</w:t>
+        <w:t>Layout 1 Findings</w:t>
       </w:r>
       <w:bookmarkEnd w:id="7"/>
     </w:p>
@@ -1640,43 +1616,7 @@
         <w:rPr>
           <w:lang w:val="en-GB"/>
         </w:rPr>
-        <w:t xml:space="preserve">Bright </w:t>
-      </w:r>
-      <w:r>
-        <w:rPr>
-          <w:lang w:val="en-GB"/>
-        </w:rPr>
-        <w:t>Colours</w:t>
-      </w:r>
-      <w:r>
-        <w:rPr>
-          <w:lang w:val="en-GB"/>
-        </w:rPr>
-        <w:t xml:space="preserve">: Some students provided feedback indicating that the </w:t>
-      </w:r>
-      <w:r>
-        <w:rPr>
-          <w:lang w:val="en-GB"/>
-        </w:rPr>
-        <w:t>colours</w:t>
-      </w:r>
-      <w:r>
-        <w:rPr>
-          <w:lang w:val="en-GB"/>
-        </w:rPr>
-        <w:t xml:space="preserve"> used in Layout 1 were too bright or vibrant. They expressed concerns that the high intensity of </w:t>
-      </w:r>
-      <w:r>
-        <w:rPr>
-          <w:lang w:val="en-GB"/>
-        </w:rPr>
-        <w:t>colours</w:t>
-      </w:r>
-      <w:r>
-        <w:rPr>
-          <w:lang w:val="en-GB"/>
-        </w:rPr>
-        <w:t xml:space="preserve"> could be visually overwhelming and distracting.</w:t>
+        <w:t>Bright Colours: Some students provided feedback indicating that the colours used in Layout 1 were too bright or vibrant. They expressed concerns that the high intensity of colours could be visually overwhelming and distracting.</w:t>
       </w:r>
     </w:p>
     <w:p>
@@ -1701,49 +1641,7 @@
         <w:rPr>
           <w:lang w:val="en-GB"/>
         </w:rPr>
-        <w:t>Colour</w:t>
-      </w:r>
-      <w:r>
-        <w:rPr>
-          <w:lang w:val="en-GB"/>
-        </w:rPr>
-        <w:t xml:space="preserve"> Accessibility: Another concern raised by students was related to the </w:t>
-      </w:r>
-      <w:r>
-        <w:rPr>
-          <w:lang w:val="en-GB"/>
-        </w:rPr>
-        <w:t>colour</w:t>
-      </w:r>
-      <w:r>
-        <w:rPr>
-          <w:lang w:val="en-GB"/>
-        </w:rPr>
-        <w:t xml:space="preserve"> choices in Layout 1, particularly for individuals with </w:t>
-      </w:r>
-      <w:r>
-        <w:rPr>
-          <w:lang w:val="en-GB"/>
-        </w:rPr>
-        <w:t>colour</w:t>
-      </w:r>
-      <w:r>
-        <w:rPr>
-          <w:lang w:val="en-GB"/>
-        </w:rPr>
-        <w:t xml:space="preserve"> blindness. They noted that some </w:t>
-      </w:r>
-      <w:r>
-        <w:rPr>
-          <w:lang w:val="en-GB"/>
-        </w:rPr>
-        <w:t>colours</w:t>
-      </w:r>
-      <w:r>
-        <w:rPr>
-          <w:lang w:val="en-GB"/>
-        </w:rPr>
-        <w:t xml:space="preserve"> appeared too similar, making it challenging to distinguish between different data elements or categories. </w:t>
+        <w:t xml:space="preserve">Colour Accessibility: Another concern raised by students was related to the colour choices in Layout 1, particularly for individuals with colour blindness. They noted that some colours appeared too similar, making it challenging to distinguish between different data elements or categories. </w:t>
       </w:r>
     </w:p>
     <w:p>
@@ -1801,13 +1699,7 @@
           <w:lang w:val="en-GB"/>
         </w:rPr>
         <w:lastRenderedPageBreak/>
-        <w:t>Layout 2</w:t>
-      </w:r>
-      <w:r>
-        <w:rPr>
-          <w:lang w:val="en-GB"/>
-        </w:rPr>
-        <w:t xml:space="preserve"> Findings</w:t>
+        <w:t>Layout 2 Findings</w:t>
       </w:r>
     </w:p>
     <w:p>
@@ -2344,7 +2236,7 @@
 </file>
 
 <file path=word/endnotes.xml><?xml version="1.0" encoding="utf-8"?>
-<w:endnotes xmlns:wpc="http://schemas.microsoft.com/office/word/2010/wordprocessingCanvas" xmlns:cx="http://schemas.microsoft.com/office/drawing/2014/chartex" xmlns:cx1="http://schemas.microsoft.com/office/drawing/2015/9/8/chartex" xmlns:cx2="http://schemas.microsoft.com/office/drawing/2015/10/21/chartex" xmlns:cx3="http://schemas.microsoft.com/office/drawing/2016/5/9/chartex" xmlns:cx4="http://schemas.microsoft.com/office/drawing/2016/5/10/chartex" xmlns:cx5="http://schemas.microsoft.com/office/drawing/2016/5/11/chartex" xmlns:cx6="http://schemas.microsoft.com/office/drawing/2016/5/12/chartex" xmlns:cx7="http://schemas.microsoft.com/office/drawing/2016/5/13/chartex" xmlns:cx8="http://schemas.microsoft.com/office/drawing/2016/5/14/chartex" xmlns:mc="http://schemas.openxmlformats.org/markup-compatibility/2006" xmlns:aink="http://schemas.microsoft.com/office/drawing/2016/ink" xmlns:am3d="http://schemas.microsoft.com/office/drawing/2017/model3d" xmlns:o="urn:schemas-microsoft-com:office:office" xmlns:oel="http://schemas.microsoft.com/office/2019/extlst" xmlns:r="http://schemas.openxmlformats.org/officeDocument/2006/relationships" xmlns:m="http://schemas.openxmlformats.org/officeDocument/2006/math" xmlns:v="urn:schemas-microsoft-com:vml" xmlns:wp14="http://schemas.microsoft.com/office/word/2010/wordprocessingDrawing" xmlns:wp="http://schemas.openxmlformats.org/drawingml/2006/wordprocessingDrawing" xmlns:w10="urn:schemas-microsoft-com:office:word" xmlns:w="http://schemas.openxmlformats.org/wordprocessingml/2006/main" xmlns:w14="http://schemas.microsoft.com/office/word/2010/wordml" xmlns:w15="http://schemas.microsoft.com/office/word/2012/wordml" xmlns:w16cex="http://schemas.microsoft.com/office/word/2018/wordml/cex" xmlns:w16cid="http://schemas.microsoft.com/office/word/2016/wordml/cid" xmlns:w16="http://schemas.microsoft.com/office/word/2018/wordml" xmlns:w16du="http://schemas.microsoft.com/office/word/2023/wordml/word16du" xmlns:w16sdtdh="http://schemas.microsoft.com/office/word/2020/wordml/sdtdatahash" xmlns:w16se="http://schemas.microsoft.com/office/word/2015/wordml/symex" xmlns:wpg="http://schemas.microsoft.com/office/word/2010/wordprocessingGroup" xmlns:wpi="http://schemas.microsoft.com/office/word/2010/wordprocessingInk" xmlns:wne="http://schemas.microsoft.com/office/word/2006/wordml" xmlns:wps="http://schemas.microsoft.com/office/word/2010/wordprocessingShape" mc:Ignorable="w14 w15 w16se w16cid w16 w16cex w16sdtdh wp14">
+<w:endnotes xmlns:wpc="http://schemas.microsoft.com/office/word/2010/wordprocessingCanvas" xmlns:cx="http://schemas.microsoft.com/office/drawing/2014/chartex" xmlns:cx1="http://schemas.microsoft.com/office/drawing/2015/9/8/chartex" xmlns:cx2="http://schemas.microsoft.com/office/drawing/2015/10/21/chartex" xmlns:cx3="http://schemas.microsoft.com/office/drawing/2016/5/9/chartex" xmlns:cx4="http://schemas.microsoft.com/office/drawing/2016/5/10/chartex" xmlns:cx5="http://schemas.microsoft.com/office/drawing/2016/5/11/chartex" xmlns:cx6="http://schemas.microsoft.com/office/drawing/2016/5/12/chartex" xmlns:cx7="http://schemas.microsoft.com/office/drawing/2016/5/13/chartex" xmlns:cx8="http://schemas.microsoft.com/office/drawing/2016/5/14/chartex" xmlns:mc="http://schemas.openxmlformats.org/markup-compatibility/2006" xmlns:aink="http://schemas.microsoft.com/office/drawing/2016/ink" xmlns:am3d="http://schemas.microsoft.com/office/drawing/2017/model3d" xmlns:o="urn:schemas-microsoft-com:office:office" xmlns:oel="http://schemas.microsoft.com/office/2019/extlst" xmlns:r="http://schemas.openxmlformats.org/officeDocument/2006/relationships" xmlns:m="http://schemas.openxmlformats.org/officeDocument/2006/math" xmlns:v="urn:schemas-microsoft-com:vml" xmlns:wp14="http://schemas.microsoft.com/office/word/2010/wordprocessingDrawing" xmlns:wp="http://schemas.openxmlformats.org/drawingml/2006/wordprocessingDrawing" xmlns:w10="urn:schemas-microsoft-com:office:word" xmlns:w="http://schemas.openxmlformats.org/wordprocessingml/2006/main" xmlns:w14="http://schemas.microsoft.com/office/word/2010/wordml" xmlns:w15="http://schemas.microsoft.com/office/word/2012/wordml" xmlns:w16cex="http://schemas.microsoft.com/office/word/2018/wordml/cex" xmlns:w16cid="http://schemas.microsoft.com/office/word/2016/wordml/cid" xmlns:w16="http://schemas.microsoft.com/office/word/2018/wordml" xmlns:w16sdtdh="http://schemas.microsoft.com/office/word/2020/wordml/sdtdatahash" xmlns:w16se="http://schemas.microsoft.com/office/word/2015/wordml/symex" xmlns:wpg="http://schemas.microsoft.com/office/word/2010/wordprocessingGroup" xmlns:wpi="http://schemas.microsoft.com/office/word/2010/wordprocessingInk" xmlns:wne="http://schemas.microsoft.com/office/word/2006/wordml" xmlns:wps="http://schemas.microsoft.com/office/word/2010/wordprocessingShape" mc:Ignorable="w14 w15 w16se w16cid w16 w16cex w16sdtdh wp14">
   <w:endnote w:type="separator" w:id="-1">
     <w:p>
       <w:pPr>
@@ -2369,7 +2261,7 @@
 </file>
 
 <file path=word/footer1.xml><?xml version="1.0" encoding="utf-8"?>
-<w:ftr xmlns:wpc="http://schemas.microsoft.com/office/word/2010/wordprocessingCanvas" xmlns:cx="http://schemas.microsoft.com/office/drawing/2014/chartex" xmlns:cx1="http://schemas.microsoft.com/office/drawing/2015/9/8/chartex" xmlns:cx2="http://schemas.microsoft.com/office/drawing/2015/10/21/chartex" xmlns:cx3="http://schemas.microsoft.com/office/drawing/2016/5/9/chartex" xmlns:cx4="http://schemas.microsoft.com/office/drawing/2016/5/10/chartex" xmlns:cx5="http://schemas.microsoft.com/office/drawing/2016/5/11/chartex" xmlns:cx6="http://schemas.microsoft.com/office/drawing/2016/5/12/chartex" xmlns:cx7="http://schemas.microsoft.com/office/drawing/2016/5/13/chartex" xmlns:cx8="http://schemas.microsoft.com/office/drawing/2016/5/14/chartex" xmlns:mc="http://schemas.openxmlformats.org/markup-compatibility/2006" xmlns:aink="http://schemas.microsoft.com/office/drawing/2016/ink" xmlns:am3d="http://schemas.microsoft.com/office/drawing/2017/model3d" xmlns:o="urn:schemas-microsoft-com:office:office" xmlns:oel="http://schemas.microsoft.com/office/2019/extlst" xmlns:r="http://schemas.openxmlformats.org/officeDocument/2006/relationships" xmlns:m="http://schemas.openxmlformats.org/officeDocument/2006/math" xmlns:v="urn:schemas-microsoft-com:vml" xmlns:wp14="http://schemas.microsoft.com/office/word/2010/wordprocessingDrawing" xmlns:wp="http://schemas.openxmlformats.org/drawingml/2006/wordprocessingDrawing" xmlns:w10="urn:schemas-microsoft-com:office:word" xmlns:w="http://schemas.openxmlformats.org/wordprocessingml/2006/main" xmlns:w14="http://schemas.microsoft.com/office/word/2010/wordml" xmlns:w15="http://schemas.microsoft.com/office/word/2012/wordml" xmlns:w16cex="http://schemas.microsoft.com/office/word/2018/wordml/cex" xmlns:w16cid="http://schemas.microsoft.com/office/word/2016/wordml/cid" xmlns:w16="http://schemas.microsoft.com/office/word/2018/wordml" xmlns:w16du="http://schemas.microsoft.com/office/word/2023/wordml/word16du" xmlns:w16sdtdh="http://schemas.microsoft.com/office/word/2020/wordml/sdtdatahash" xmlns:w16se="http://schemas.microsoft.com/office/word/2015/wordml/symex" xmlns:wpg="http://schemas.microsoft.com/office/word/2010/wordprocessingGroup" xmlns:wpi="http://schemas.microsoft.com/office/word/2010/wordprocessingInk" xmlns:wne="http://schemas.microsoft.com/office/word/2006/wordml" xmlns:wps="http://schemas.microsoft.com/office/word/2010/wordprocessingShape" mc:Ignorable="w14 w15 w16se w16cid w16 w16cex w16sdtdh wp14">
+<w:ftr xmlns:wpc="http://schemas.microsoft.com/office/word/2010/wordprocessingCanvas" xmlns:cx="http://schemas.microsoft.com/office/drawing/2014/chartex" xmlns:cx1="http://schemas.microsoft.com/office/drawing/2015/9/8/chartex" xmlns:cx2="http://schemas.microsoft.com/office/drawing/2015/10/21/chartex" xmlns:cx3="http://schemas.microsoft.com/office/drawing/2016/5/9/chartex" xmlns:cx4="http://schemas.microsoft.com/office/drawing/2016/5/10/chartex" xmlns:cx5="http://schemas.microsoft.com/office/drawing/2016/5/11/chartex" xmlns:cx6="http://schemas.microsoft.com/office/drawing/2016/5/12/chartex" xmlns:cx7="http://schemas.microsoft.com/office/drawing/2016/5/13/chartex" xmlns:cx8="http://schemas.microsoft.com/office/drawing/2016/5/14/chartex" xmlns:mc="http://schemas.openxmlformats.org/markup-compatibility/2006" xmlns:aink="http://schemas.microsoft.com/office/drawing/2016/ink" xmlns:am3d="http://schemas.microsoft.com/office/drawing/2017/model3d" xmlns:o="urn:schemas-microsoft-com:office:office" xmlns:oel="http://schemas.microsoft.com/office/2019/extlst" xmlns:r="http://schemas.openxmlformats.org/officeDocument/2006/relationships" xmlns:m="http://schemas.openxmlformats.org/officeDocument/2006/math" xmlns:v="urn:schemas-microsoft-com:vml" xmlns:wp14="http://schemas.microsoft.com/office/word/2010/wordprocessingDrawing" xmlns:wp="http://schemas.openxmlformats.org/drawingml/2006/wordprocessingDrawing" xmlns:w10="urn:schemas-microsoft-com:office:word" xmlns:w="http://schemas.openxmlformats.org/wordprocessingml/2006/main" xmlns:w14="http://schemas.microsoft.com/office/word/2010/wordml" xmlns:w15="http://schemas.microsoft.com/office/word/2012/wordml" xmlns:w16cex="http://schemas.microsoft.com/office/word/2018/wordml/cex" xmlns:w16cid="http://schemas.microsoft.com/office/word/2016/wordml/cid" xmlns:w16="http://schemas.microsoft.com/office/word/2018/wordml" xmlns:w16sdtdh="http://schemas.microsoft.com/office/word/2020/wordml/sdtdatahash" xmlns:w16se="http://schemas.microsoft.com/office/word/2015/wordml/symex" xmlns:wpg="http://schemas.microsoft.com/office/word/2010/wordprocessingGroup" xmlns:wpi="http://schemas.microsoft.com/office/word/2010/wordprocessingInk" xmlns:wne="http://schemas.microsoft.com/office/word/2006/wordml" xmlns:wps="http://schemas.microsoft.com/office/word/2010/wordprocessingShape" mc:Ignorable="w14 w15 w16se w16cid w16 w16cex w16sdtdh wp14">
   <w:sdt>
     <w:sdtPr>
       <w:id w:val="392163902"/>
@@ -2417,7 +2309,7 @@
 </file>
 
 <file path=word/footnotes.xml><?xml version="1.0" encoding="utf-8"?>
-<w:footnotes xmlns:wpc="http://schemas.microsoft.com/office/word/2010/wordprocessingCanvas" xmlns:cx="http://schemas.microsoft.com/office/drawing/2014/chartex" xmlns:cx1="http://schemas.microsoft.com/office/drawing/2015/9/8/chartex" xmlns:cx2="http://schemas.microsoft.com/office/drawing/2015/10/21/chartex" xmlns:cx3="http://schemas.microsoft.com/office/drawing/2016/5/9/chartex" xmlns:cx4="http://schemas.microsoft.com/office/drawing/2016/5/10/chartex" xmlns:cx5="http://schemas.microsoft.com/office/drawing/2016/5/11/chartex" xmlns:cx6="http://schemas.microsoft.com/office/drawing/2016/5/12/chartex" xmlns:cx7="http://schemas.microsoft.com/office/drawing/2016/5/13/chartex" xmlns:cx8="http://schemas.microsoft.com/office/drawing/2016/5/14/chartex" xmlns:mc="http://schemas.openxmlformats.org/markup-compatibility/2006" xmlns:aink="http://schemas.microsoft.com/office/drawing/2016/ink" xmlns:am3d="http://schemas.microsoft.com/office/drawing/2017/model3d" xmlns:o="urn:schemas-microsoft-com:office:office" xmlns:oel="http://schemas.microsoft.com/office/2019/extlst" xmlns:r="http://schemas.openxmlformats.org/officeDocument/2006/relationships" xmlns:m="http://schemas.openxmlformats.org/officeDocument/2006/math" xmlns:v="urn:schemas-microsoft-com:vml" xmlns:wp14="http://schemas.microsoft.com/office/word/2010/wordprocessingDrawing" xmlns:wp="http://schemas.openxmlformats.org/drawingml/2006/wordprocessingDrawing" xmlns:w10="urn:schemas-microsoft-com:office:word" xmlns:w="http://schemas.openxmlformats.org/wordprocessingml/2006/main" xmlns:w14="http://schemas.microsoft.com/office/word/2010/wordml" xmlns:w15="http://schemas.microsoft.com/office/word/2012/wordml" xmlns:w16cex="http://schemas.microsoft.com/office/word/2018/wordml/cex" xmlns:w16cid="http://schemas.microsoft.com/office/word/2016/wordml/cid" xmlns:w16="http://schemas.microsoft.com/office/word/2018/wordml" xmlns:w16du="http://schemas.microsoft.com/office/word/2023/wordml/word16du" xmlns:w16sdtdh="http://schemas.microsoft.com/office/word/2020/wordml/sdtdatahash" xmlns:w16se="http://schemas.microsoft.com/office/word/2015/wordml/symex" xmlns:wpg="http://schemas.microsoft.com/office/word/2010/wordprocessingGroup" xmlns:wpi="http://schemas.microsoft.com/office/word/2010/wordprocessingInk" xmlns:wne="http://schemas.microsoft.com/office/word/2006/wordml" xmlns:wps="http://schemas.microsoft.com/office/word/2010/wordprocessingShape" mc:Ignorable="w14 w15 w16se w16cid w16 w16cex w16sdtdh wp14">
+<w:footnotes xmlns:wpc="http://schemas.microsoft.com/office/word/2010/wordprocessingCanvas" xmlns:cx="http://schemas.microsoft.com/office/drawing/2014/chartex" xmlns:cx1="http://schemas.microsoft.com/office/drawing/2015/9/8/chartex" xmlns:cx2="http://schemas.microsoft.com/office/drawing/2015/10/21/chartex" xmlns:cx3="http://schemas.microsoft.com/office/drawing/2016/5/9/chartex" xmlns:cx4="http://schemas.microsoft.com/office/drawing/2016/5/10/chartex" xmlns:cx5="http://schemas.microsoft.com/office/drawing/2016/5/11/chartex" xmlns:cx6="http://schemas.microsoft.com/office/drawing/2016/5/12/chartex" xmlns:cx7="http://schemas.microsoft.com/office/drawing/2016/5/13/chartex" xmlns:cx8="http://schemas.microsoft.com/office/drawing/2016/5/14/chartex" xmlns:mc="http://schemas.openxmlformats.org/markup-compatibility/2006" xmlns:aink="http://schemas.microsoft.com/office/drawing/2016/ink" xmlns:am3d="http://schemas.microsoft.com/office/drawing/2017/model3d" xmlns:o="urn:schemas-microsoft-com:office:office" xmlns:oel="http://schemas.microsoft.com/office/2019/extlst" xmlns:r="http://schemas.openxmlformats.org/officeDocument/2006/relationships" xmlns:m="http://schemas.openxmlformats.org/officeDocument/2006/math" xmlns:v="urn:schemas-microsoft-com:vml" xmlns:wp14="http://schemas.microsoft.com/office/word/2010/wordprocessingDrawing" xmlns:wp="http://schemas.openxmlformats.org/drawingml/2006/wordprocessingDrawing" xmlns:w10="urn:schemas-microsoft-com:office:word" xmlns:w="http://schemas.openxmlformats.org/wordprocessingml/2006/main" xmlns:w14="http://schemas.microsoft.com/office/word/2010/wordml" xmlns:w15="http://schemas.microsoft.com/office/word/2012/wordml" xmlns:w16cex="http://schemas.microsoft.com/office/word/2018/wordml/cex" xmlns:w16cid="http://schemas.microsoft.com/office/word/2016/wordml/cid" xmlns:w16="http://schemas.microsoft.com/office/word/2018/wordml" xmlns:w16sdtdh="http://schemas.microsoft.com/office/word/2020/wordml/sdtdatahash" xmlns:w16se="http://schemas.microsoft.com/office/word/2015/wordml/symex" xmlns:wpg="http://schemas.microsoft.com/office/word/2010/wordprocessingGroup" xmlns:wpi="http://schemas.microsoft.com/office/word/2010/wordprocessingInk" xmlns:wne="http://schemas.microsoft.com/office/word/2006/wordml" xmlns:wps="http://schemas.microsoft.com/office/word/2010/wordprocessingShape" mc:Ignorable="w14 w15 w16se w16cid w16 w16cex w16sdtdh wp14">
   <w:footnote w:type="separator" w:id="-1">
     <w:p>
       <w:pPr>
@@ -2442,7 +2334,7 @@
 </file>
 
 <file path=word/header1.xml><?xml version="1.0" encoding="utf-8"?>
-<w:hdr xmlns:wpc="http://schemas.microsoft.com/office/word/2010/wordprocessingCanvas" xmlns:cx="http://schemas.microsoft.com/office/drawing/2014/chartex" xmlns:cx1="http://schemas.microsoft.com/office/drawing/2015/9/8/chartex" xmlns:cx2="http://schemas.microsoft.com/office/drawing/2015/10/21/chartex" xmlns:cx3="http://schemas.microsoft.com/office/drawing/2016/5/9/chartex" xmlns:cx4="http://schemas.microsoft.com/office/drawing/2016/5/10/chartex" xmlns:cx5="http://schemas.microsoft.com/office/drawing/2016/5/11/chartex" xmlns:cx6="http://schemas.microsoft.com/office/drawing/2016/5/12/chartex" xmlns:cx7="http://schemas.microsoft.com/office/drawing/2016/5/13/chartex" xmlns:cx8="http://schemas.microsoft.com/office/drawing/2016/5/14/chartex" xmlns:mc="http://schemas.openxmlformats.org/markup-compatibility/2006" xmlns:aink="http://schemas.microsoft.com/office/drawing/2016/ink" xmlns:am3d="http://schemas.microsoft.com/office/drawing/2017/model3d" xmlns:o="urn:schemas-microsoft-com:office:office" xmlns:oel="http://schemas.microsoft.com/office/2019/extlst" xmlns:r="http://schemas.openxmlformats.org/officeDocument/2006/relationships" xmlns:m="http://schemas.openxmlformats.org/officeDocument/2006/math" xmlns:v="urn:schemas-microsoft-com:vml" xmlns:wp14="http://schemas.microsoft.com/office/word/2010/wordprocessingDrawing" xmlns:wp="http://schemas.openxmlformats.org/drawingml/2006/wordprocessingDrawing" xmlns:w10="urn:schemas-microsoft-com:office:word" xmlns:w="http://schemas.openxmlformats.org/wordprocessingml/2006/main" xmlns:w14="http://schemas.microsoft.com/office/word/2010/wordml" xmlns:w15="http://schemas.microsoft.com/office/word/2012/wordml" xmlns:w16cex="http://schemas.microsoft.com/office/word/2018/wordml/cex" xmlns:w16cid="http://schemas.microsoft.com/office/word/2016/wordml/cid" xmlns:w16="http://schemas.microsoft.com/office/word/2018/wordml" xmlns:w16du="http://schemas.microsoft.com/office/word/2023/wordml/word16du" xmlns:w16sdtdh="http://schemas.microsoft.com/office/word/2020/wordml/sdtdatahash" xmlns:w16se="http://schemas.microsoft.com/office/word/2015/wordml/symex" xmlns:wpg="http://schemas.microsoft.com/office/word/2010/wordprocessingGroup" xmlns:wpi="http://schemas.microsoft.com/office/word/2010/wordprocessingInk" xmlns:wne="http://schemas.microsoft.com/office/word/2006/wordml" xmlns:wps="http://schemas.microsoft.com/office/word/2010/wordprocessingShape" mc:Ignorable="w14 w15 w16se w16cid w16 w16cex w16sdtdh wp14">
+<w:hdr xmlns:wpc="http://schemas.microsoft.com/office/word/2010/wordprocessingCanvas" xmlns:cx="http://schemas.microsoft.com/office/drawing/2014/chartex" xmlns:cx1="http://schemas.microsoft.com/office/drawing/2015/9/8/chartex" xmlns:cx2="http://schemas.microsoft.com/office/drawing/2015/10/21/chartex" xmlns:cx3="http://schemas.microsoft.com/office/drawing/2016/5/9/chartex" xmlns:cx4="http://schemas.microsoft.com/office/drawing/2016/5/10/chartex" xmlns:cx5="http://schemas.microsoft.com/office/drawing/2016/5/11/chartex" xmlns:cx6="http://schemas.microsoft.com/office/drawing/2016/5/12/chartex" xmlns:cx7="http://schemas.microsoft.com/office/drawing/2016/5/13/chartex" xmlns:cx8="http://schemas.microsoft.com/office/drawing/2016/5/14/chartex" xmlns:mc="http://schemas.openxmlformats.org/markup-compatibility/2006" xmlns:aink="http://schemas.microsoft.com/office/drawing/2016/ink" xmlns:am3d="http://schemas.microsoft.com/office/drawing/2017/model3d" xmlns:o="urn:schemas-microsoft-com:office:office" xmlns:oel="http://schemas.microsoft.com/office/2019/extlst" xmlns:r="http://schemas.openxmlformats.org/officeDocument/2006/relationships" xmlns:m="http://schemas.openxmlformats.org/officeDocument/2006/math" xmlns:v="urn:schemas-microsoft-com:vml" xmlns:wp14="http://schemas.microsoft.com/office/word/2010/wordprocessingDrawing" xmlns:wp="http://schemas.openxmlformats.org/drawingml/2006/wordprocessingDrawing" xmlns:w10="urn:schemas-microsoft-com:office:word" xmlns:w="http://schemas.openxmlformats.org/wordprocessingml/2006/main" xmlns:w14="http://schemas.microsoft.com/office/word/2010/wordml" xmlns:w15="http://schemas.microsoft.com/office/word/2012/wordml" xmlns:w16cex="http://schemas.microsoft.com/office/word/2018/wordml/cex" xmlns:w16cid="http://schemas.microsoft.com/office/word/2016/wordml/cid" xmlns:w16="http://schemas.microsoft.com/office/word/2018/wordml" xmlns:w16sdtdh="http://schemas.microsoft.com/office/word/2020/wordml/sdtdatahash" xmlns:w16se="http://schemas.microsoft.com/office/word/2015/wordml/symex" xmlns:wpg="http://schemas.microsoft.com/office/word/2010/wordprocessingGroup" xmlns:wpi="http://schemas.microsoft.com/office/word/2010/wordprocessingInk" xmlns:wne="http://schemas.microsoft.com/office/word/2006/wordml" xmlns:wps="http://schemas.microsoft.com/office/word/2010/wordprocessingShape" mc:Ignorable="w14 w15 w16se w16cid w16 w16cex w16sdtdh wp14">
   <w:p>
     <w:pPr>
       <w:pStyle w:val="Nagwek"/>
@@ -2459,7 +2351,7 @@
 </file>
 
 <file path=word/header2.xml><?xml version="1.0" encoding="utf-8"?>
-<w:hdr xmlns:wpc="http://schemas.microsoft.com/office/word/2010/wordprocessingCanvas" xmlns:cx="http://schemas.microsoft.com/office/drawing/2014/chartex" xmlns:cx1="http://schemas.microsoft.com/office/drawing/2015/9/8/chartex" xmlns:cx2="http://schemas.microsoft.com/office/drawing/2015/10/21/chartex" xmlns:cx3="http://schemas.microsoft.com/office/drawing/2016/5/9/chartex" xmlns:cx4="http://schemas.microsoft.com/office/drawing/2016/5/10/chartex" xmlns:cx5="http://schemas.microsoft.com/office/drawing/2016/5/11/chartex" xmlns:cx6="http://schemas.microsoft.com/office/drawing/2016/5/12/chartex" xmlns:cx7="http://schemas.microsoft.com/office/drawing/2016/5/13/chartex" xmlns:cx8="http://schemas.microsoft.com/office/drawing/2016/5/14/chartex" xmlns:mc="http://schemas.openxmlformats.org/markup-compatibility/2006" xmlns:aink="http://schemas.microsoft.com/office/drawing/2016/ink" xmlns:am3d="http://schemas.microsoft.com/office/drawing/2017/model3d" xmlns:o="urn:schemas-microsoft-com:office:office" xmlns:oel="http://schemas.microsoft.com/office/2019/extlst" xmlns:r="http://schemas.openxmlformats.org/officeDocument/2006/relationships" xmlns:m="http://schemas.openxmlformats.org/officeDocument/2006/math" xmlns:v="urn:schemas-microsoft-com:vml" xmlns:wp14="http://schemas.microsoft.com/office/word/2010/wordprocessingDrawing" xmlns:wp="http://schemas.openxmlformats.org/drawingml/2006/wordprocessingDrawing" xmlns:w10="urn:schemas-microsoft-com:office:word" xmlns:w="http://schemas.openxmlformats.org/wordprocessingml/2006/main" xmlns:w14="http://schemas.microsoft.com/office/word/2010/wordml" xmlns:w15="http://schemas.microsoft.com/office/word/2012/wordml" xmlns:w16cex="http://schemas.microsoft.com/office/word/2018/wordml/cex" xmlns:w16cid="http://schemas.microsoft.com/office/word/2016/wordml/cid" xmlns:w16="http://schemas.microsoft.com/office/word/2018/wordml" xmlns:w16du="http://schemas.microsoft.com/office/word/2023/wordml/word16du" xmlns:w16sdtdh="http://schemas.microsoft.com/office/word/2020/wordml/sdtdatahash" xmlns:w16se="http://schemas.microsoft.com/office/word/2015/wordml/symex" xmlns:wpg="http://schemas.microsoft.com/office/word/2010/wordprocessingGroup" xmlns:wpi="http://schemas.microsoft.com/office/word/2010/wordprocessingInk" xmlns:wne="http://schemas.microsoft.com/office/word/2006/wordml" xmlns:wps="http://schemas.microsoft.com/office/word/2010/wordprocessingShape" mc:Ignorable="w14 w15 w16se w16cid w16 w16cex w16sdtdh wp14">
+<w:hdr xmlns:wpc="http://schemas.microsoft.com/office/word/2010/wordprocessingCanvas" xmlns:cx="http://schemas.microsoft.com/office/drawing/2014/chartex" xmlns:cx1="http://schemas.microsoft.com/office/drawing/2015/9/8/chartex" xmlns:cx2="http://schemas.microsoft.com/office/drawing/2015/10/21/chartex" xmlns:cx3="http://schemas.microsoft.com/office/drawing/2016/5/9/chartex" xmlns:cx4="http://schemas.microsoft.com/office/drawing/2016/5/10/chartex" xmlns:cx5="http://schemas.microsoft.com/office/drawing/2016/5/11/chartex" xmlns:cx6="http://schemas.microsoft.com/office/drawing/2016/5/12/chartex" xmlns:cx7="http://schemas.microsoft.com/office/drawing/2016/5/13/chartex" xmlns:cx8="http://schemas.microsoft.com/office/drawing/2016/5/14/chartex" xmlns:mc="http://schemas.openxmlformats.org/markup-compatibility/2006" xmlns:aink="http://schemas.microsoft.com/office/drawing/2016/ink" xmlns:am3d="http://schemas.microsoft.com/office/drawing/2017/model3d" xmlns:o="urn:schemas-microsoft-com:office:office" xmlns:oel="http://schemas.microsoft.com/office/2019/extlst" xmlns:r="http://schemas.openxmlformats.org/officeDocument/2006/relationships" xmlns:m="http://schemas.openxmlformats.org/officeDocument/2006/math" xmlns:v="urn:schemas-microsoft-com:vml" xmlns:wp14="http://schemas.microsoft.com/office/word/2010/wordprocessingDrawing" xmlns:wp="http://schemas.openxmlformats.org/drawingml/2006/wordprocessingDrawing" xmlns:w10="urn:schemas-microsoft-com:office:word" xmlns:w="http://schemas.openxmlformats.org/wordprocessingml/2006/main" xmlns:w14="http://schemas.microsoft.com/office/word/2010/wordml" xmlns:w15="http://schemas.microsoft.com/office/word/2012/wordml" xmlns:w16cex="http://schemas.microsoft.com/office/word/2018/wordml/cex" xmlns:w16cid="http://schemas.microsoft.com/office/word/2016/wordml/cid" xmlns:w16="http://schemas.microsoft.com/office/word/2018/wordml" xmlns:w16sdtdh="http://schemas.microsoft.com/office/word/2020/wordml/sdtdatahash" xmlns:w16se="http://schemas.microsoft.com/office/word/2015/wordml/symex" xmlns:wpg="http://schemas.microsoft.com/office/word/2010/wordprocessingGroup" xmlns:wpi="http://schemas.microsoft.com/office/word/2010/wordprocessingInk" xmlns:wne="http://schemas.microsoft.com/office/word/2006/wordml" xmlns:wps="http://schemas.microsoft.com/office/word/2010/wordprocessingShape" mc:Ignorable="w14 w15 w16se w16cid w16 w16cex w16sdtdh wp14">
   <w:p>
     <w:pPr>
       <w:pStyle w:val="Nagwek"/>
@@ -2470,7 +2362,7 @@
 </file>
 
 <file path=word/numbering.xml><?xml version="1.0" encoding="utf-8"?>
-<w:numbering xmlns:wpc="http://schemas.microsoft.com/office/word/2010/wordprocessingCanvas" xmlns:cx="http://schemas.microsoft.com/office/drawing/2014/chartex" xmlns:cx1="http://schemas.microsoft.com/office/drawing/2015/9/8/chartex" xmlns:cx2="http://schemas.microsoft.com/office/drawing/2015/10/21/chartex" xmlns:cx3="http://schemas.microsoft.com/office/drawing/2016/5/9/chartex" xmlns:cx4="http://schemas.microsoft.com/office/drawing/2016/5/10/chartex" xmlns:cx5="http://schemas.microsoft.com/office/drawing/2016/5/11/chartex" xmlns:cx6="http://schemas.microsoft.com/office/drawing/2016/5/12/chartex" xmlns:cx7="http://schemas.microsoft.com/office/drawing/2016/5/13/chartex" xmlns:cx8="http://schemas.microsoft.com/office/drawing/2016/5/14/chartex" xmlns:mc="http://schemas.openxmlformats.org/markup-compatibility/2006" xmlns:aink="http://schemas.microsoft.com/office/drawing/2016/ink" xmlns:am3d="http://schemas.microsoft.com/office/drawing/2017/model3d" xmlns:o="urn:schemas-microsoft-com:office:office" xmlns:oel="http://schemas.microsoft.com/office/2019/extlst" xmlns:r="http://schemas.openxmlformats.org/officeDocument/2006/relationships" xmlns:m="http://schemas.openxmlformats.org/officeDocument/2006/math" xmlns:v="urn:schemas-microsoft-com:vml" xmlns:wp14="http://schemas.microsoft.com/office/word/2010/wordprocessingDrawing" xmlns:wp="http://schemas.openxmlformats.org/drawingml/2006/wordprocessingDrawing" xmlns:w10="urn:schemas-microsoft-com:office:word" xmlns:w="http://schemas.openxmlformats.org/wordprocessingml/2006/main" xmlns:w14="http://schemas.microsoft.com/office/word/2010/wordml" xmlns:w15="http://schemas.microsoft.com/office/word/2012/wordml" xmlns:w16cex="http://schemas.microsoft.com/office/word/2018/wordml/cex" xmlns:w16cid="http://schemas.microsoft.com/office/word/2016/wordml/cid" xmlns:w16="http://schemas.microsoft.com/office/word/2018/wordml" xmlns:w16du="http://schemas.microsoft.com/office/word/2023/wordml/word16du" xmlns:w16sdtdh="http://schemas.microsoft.com/office/word/2020/wordml/sdtdatahash" xmlns:w16se="http://schemas.microsoft.com/office/word/2015/wordml/symex" xmlns:wpg="http://schemas.microsoft.com/office/word/2010/wordprocessingGroup" xmlns:wpi="http://schemas.microsoft.com/office/word/2010/wordprocessingInk" xmlns:wne="http://schemas.microsoft.com/office/word/2006/wordml" xmlns:wps="http://schemas.microsoft.com/office/word/2010/wordprocessingShape" mc:Ignorable="w14 w15 w16se w16cid w16 w16cex w16sdtdh wp14">
+<w:numbering xmlns:wpc="http://schemas.microsoft.com/office/word/2010/wordprocessingCanvas" xmlns:cx="http://schemas.microsoft.com/office/drawing/2014/chartex" xmlns:cx1="http://schemas.microsoft.com/office/drawing/2015/9/8/chartex" xmlns:cx2="http://schemas.microsoft.com/office/drawing/2015/10/21/chartex" xmlns:cx3="http://schemas.microsoft.com/office/drawing/2016/5/9/chartex" xmlns:cx4="http://schemas.microsoft.com/office/drawing/2016/5/10/chartex" xmlns:cx5="http://schemas.microsoft.com/office/drawing/2016/5/11/chartex" xmlns:cx6="http://schemas.microsoft.com/office/drawing/2016/5/12/chartex" xmlns:cx7="http://schemas.microsoft.com/office/drawing/2016/5/13/chartex" xmlns:cx8="http://schemas.microsoft.com/office/drawing/2016/5/14/chartex" xmlns:mc="http://schemas.openxmlformats.org/markup-compatibility/2006" xmlns:aink="http://schemas.microsoft.com/office/drawing/2016/ink" xmlns:am3d="http://schemas.microsoft.com/office/drawing/2017/model3d" xmlns:o="urn:schemas-microsoft-com:office:office" xmlns:oel="http://schemas.microsoft.com/office/2019/extlst" xmlns:r="http://schemas.openxmlformats.org/officeDocument/2006/relationships" xmlns:m="http://schemas.openxmlformats.org/officeDocument/2006/math" xmlns:v="urn:schemas-microsoft-com:vml" xmlns:wp14="http://schemas.microsoft.com/office/word/2010/wordprocessingDrawing" xmlns:wp="http://schemas.openxmlformats.org/drawingml/2006/wordprocessingDrawing" xmlns:w10="urn:schemas-microsoft-com:office:word" xmlns:w="http://schemas.openxmlformats.org/wordprocessingml/2006/main" xmlns:w14="http://schemas.microsoft.com/office/word/2010/wordml" xmlns:w15="http://schemas.microsoft.com/office/word/2012/wordml" xmlns:w16cex="http://schemas.microsoft.com/office/word/2018/wordml/cex" xmlns:w16cid="http://schemas.microsoft.com/office/word/2016/wordml/cid" xmlns:w16="http://schemas.microsoft.com/office/word/2018/wordml" xmlns:w16sdtdh="http://schemas.microsoft.com/office/word/2020/wordml/sdtdatahash" xmlns:w16se="http://schemas.microsoft.com/office/word/2015/wordml/symex" xmlns:wpg="http://schemas.microsoft.com/office/word/2010/wordprocessingGroup" xmlns:wpi="http://schemas.microsoft.com/office/word/2010/wordprocessingInk" xmlns:wne="http://schemas.microsoft.com/office/word/2006/wordml" xmlns:wps="http://schemas.microsoft.com/office/word/2010/wordprocessingShape" mc:Ignorable="w14 w15 w16se w16cid w16 w16cex w16sdtdh wp14">
   <w:abstractNum w:abstractNumId="0" w15:restartNumberingAfterBreak="0">
     <w:nsid w:val="02FB13C4"/>
     <w:multiLevelType w:val="hybridMultilevel"/>

</xml_diff>